<commit_message>
Typo fixes on word and pdf resumes
</commit_message>
<xml_diff>
--- a/Resume.docx
+++ b/Resume.docx
@@ -753,7 +753,27 @@
           <w:sz w:val="20"/>
           <w:szCs w:val="24"/>
         </w:rPr>
-        <w:t>Managed and updated all systems or technology, used by employees or contractors</w:t>
+        <w:t>Managed and updated all systems</w:t>
+      </w:r>
+      <w:r>
+        <w:rPr>
+          <w:rFonts w:ascii="Arial" w:hAnsi="Arial" w:cs="Arial"/>
+          <w:i/>
+          <w:iCs/>
+          <w:sz w:val="20"/>
+          <w:szCs w:val="24"/>
+        </w:rPr>
+        <w:t xml:space="preserve"> or technology</w:t>
+      </w:r>
+      <w:r>
+        <w:rPr>
+          <w:rFonts w:ascii="Arial" w:hAnsi="Arial" w:cs="Arial"/>
+          <w:i/>
+          <w:iCs/>
+          <w:sz w:val="20"/>
+          <w:szCs w:val="24"/>
+        </w:rPr>
+        <w:t xml:space="preserve"> used by employees or contractors</w:t>
       </w:r>
     </w:p>
     <w:p>
@@ -789,19 +809,27 @@
           <w:sz w:val="20"/>
           <w:szCs w:val="24"/>
         </w:rPr>
-        <w:t>Reviewed and documented security in</w:t>
-      </w:r>
-      <w:bookmarkStart w:id="0" w:name="_GoBack"/>
-      <w:bookmarkEnd w:id="0"/>
-      <w:r>
-        <w:rPr>
-          <w:rFonts w:ascii="Arial" w:hAnsi="Arial" w:cs="Arial"/>
-          <w:i/>
-          <w:iCs/>
-          <w:sz w:val="20"/>
-          <w:szCs w:val="24"/>
-        </w:rPr>
-        <w:t>cidents and strove to mitigate future incidents</w:t>
+        <w:t>Reviewed a</w:t>
+      </w:r>
+      <w:r>
+        <w:rPr>
+          <w:rFonts w:ascii="Arial" w:hAnsi="Arial" w:cs="Arial"/>
+          <w:i/>
+          <w:iCs/>
+          <w:sz w:val="20"/>
+          <w:szCs w:val="24"/>
+        </w:rPr>
+        <w:t>nd documented security breaches</w:t>
+      </w:r>
+      <w:r>
+        <w:rPr>
+          <w:rFonts w:ascii="Arial" w:hAnsi="Arial" w:cs="Arial"/>
+          <w:i/>
+          <w:iCs/>
+          <w:sz w:val="20"/>
+          <w:szCs w:val="24"/>
+        </w:rPr>
+        <w:t xml:space="preserve"> and strove to mitigate future incidents</w:t>
       </w:r>
     </w:p>
     <w:p>
@@ -837,17 +865,7 @@
           <w:sz w:val="20"/>
           <w:szCs w:val="24"/>
         </w:rPr>
-        <w:t>Provided end user documentation for effectively utilizing the tools which w</w:t>
-      </w:r>
-      <w:r>
-        <w:rPr>
-          <w:rFonts w:ascii="Arial" w:hAnsi="Arial" w:cs="Arial"/>
-          <w:i/>
-          <w:iCs/>
-          <w:sz w:val="20"/>
-          <w:szCs w:val="24"/>
-        </w:rPr>
-        <w:t>ere provided to employees</w:t>
+        <w:t>Provided end user documentation</w:t>
       </w:r>
     </w:p>
     <w:p>
@@ -1187,7 +1205,19 @@
           <w:sz w:val="20"/>
           <w:szCs w:val="24"/>
         </w:rPr>
-        <w:t xml:space="preserve"> integrated customer systems, which utilized a variety of HCSS’s software offerings </w:t>
+        <w:t xml:space="preserve"> integrated customer systems</w:t>
+      </w:r>
+      <w:bookmarkStart w:id="0" w:name="_GoBack"/>
+      <w:bookmarkEnd w:id="0"/>
+      <w:r>
+        <w:rPr>
+          <w:rFonts w:ascii="Arial" w:hAnsi="Arial" w:cs="Arial"/>
+          <w:i/>
+          <w:iCs/>
+          <w:sz w:val="20"/>
+          <w:szCs w:val="24"/>
+        </w:rPr>
+        <w:t xml:space="preserve"> which utilized a variety of HCSS’s software offerings </w:t>
       </w:r>
     </w:p>
     <w:p>
@@ -1320,7 +1350,6 @@
           <w:szCs w:val="24"/>
         </w:rPr>
       </w:pPr>
-      <w:proofErr w:type="spellStart"/>
       <w:r>
         <w:rPr>
           <w:rFonts w:ascii="Arial" w:hAnsi="Arial" w:cs="Arial"/>
@@ -1331,7 +1360,6 @@
         </w:rPr>
         <w:t>AgilityDocs</w:t>
       </w:r>
-      <w:proofErr w:type="spellEnd"/>
       <w:r>
         <w:rPr>
           <w:rFonts w:ascii="Arial" w:hAnsi="Arial" w:cs="Arial"/>
@@ -2340,29 +2368,7 @@
                 <w:sz w:val="20"/>
                 <w:szCs w:val="24"/>
               </w:rPr>
-              <w:t xml:space="preserve">    </w:t>
-            </w:r>
-            <w:proofErr w:type="spellStart"/>
-            <w:r>
-              <w:rPr>
-                <w:rFonts w:ascii="Arial" w:hAnsi="Arial" w:cs="Arial"/>
-                <w:b/>
-                <w:bCs/>
-                <w:sz w:val="20"/>
-                <w:szCs w:val="24"/>
-              </w:rPr>
-              <w:t>Kofax</w:t>
-            </w:r>
-            <w:proofErr w:type="spellEnd"/>
-            <w:r>
-              <w:rPr>
-                <w:rFonts w:ascii="Arial" w:hAnsi="Arial" w:cs="Arial"/>
-                <w:b/>
-                <w:bCs/>
-                <w:sz w:val="20"/>
-                <w:szCs w:val="24"/>
-              </w:rPr>
-              <w:t xml:space="preserve"> Capture</w:t>
+              <w:t xml:space="preserve">    Kofax Capture</w:t>
             </w:r>
           </w:p>
           <w:p>
@@ -2391,20 +2397,8 @@
                 <w:sz w:val="20"/>
                 <w:szCs w:val="24"/>
               </w:rPr>
-              <w:t xml:space="preserve">    OCR for </w:t>
+              <w:t xml:space="preserve">    OCR for AnyDoc</w:t>
             </w:r>
-            <w:proofErr w:type="spellStart"/>
-            <w:r>
-              <w:rPr>
-                <w:rFonts w:ascii="Arial" w:hAnsi="Arial" w:cs="Arial"/>
-                <w:b/>
-                <w:bCs/>
-                <w:sz w:val="20"/>
-                <w:szCs w:val="24"/>
-              </w:rPr>
-              <w:t>AnyDoc</w:t>
-            </w:r>
-            <w:proofErr w:type="spellEnd"/>
           </w:p>
         </w:tc>
         <w:tc>
@@ -2476,20 +2470,8 @@
                 <w:sz w:val="20"/>
                 <w:szCs w:val="24"/>
               </w:rPr>
-              <w:t xml:space="preserve">HCSS </w:t>
+              <w:t>HCSS HeavyBid</w:t>
             </w:r>
-            <w:proofErr w:type="spellStart"/>
-            <w:r>
-              <w:rPr>
-                <w:rFonts w:ascii="Arial" w:hAnsi="Arial" w:cs="Arial"/>
-                <w:b/>
-                <w:bCs/>
-                <w:sz w:val="20"/>
-                <w:szCs w:val="24"/>
-              </w:rPr>
-              <w:t>HeavyBid</w:t>
-            </w:r>
-            <w:proofErr w:type="spellEnd"/>
           </w:p>
           <w:p>
             <w:pPr>
@@ -2527,20 +2509,8 @@
                 <w:sz w:val="20"/>
                 <w:szCs w:val="24"/>
               </w:rPr>
-              <w:t xml:space="preserve">HCSS </w:t>
+              <w:t>HCSS HeavyJob</w:t>
             </w:r>
-            <w:proofErr w:type="spellStart"/>
-            <w:r>
-              <w:rPr>
-                <w:rFonts w:ascii="Arial" w:hAnsi="Arial" w:cs="Arial"/>
-                <w:b/>
-                <w:bCs/>
-                <w:sz w:val="20"/>
-                <w:szCs w:val="24"/>
-              </w:rPr>
-              <w:t>HeavyJob</w:t>
-            </w:r>
-            <w:proofErr w:type="spellEnd"/>
           </w:p>
         </w:tc>
         <w:tc>
@@ -2602,20 +2572,8 @@
                 <w:sz w:val="20"/>
                 <w:szCs w:val="24"/>
               </w:rPr>
-              <w:t xml:space="preserve">    Hyland </w:t>
+              <w:t xml:space="preserve">    Hyland OnBase</w:t>
             </w:r>
-            <w:proofErr w:type="spellStart"/>
-            <w:r>
-              <w:rPr>
-                <w:rFonts w:ascii="Arial" w:hAnsi="Arial" w:cs="Arial"/>
-                <w:b/>
-                <w:bCs/>
-                <w:sz w:val="20"/>
-                <w:szCs w:val="24"/>
-              </w:rPr>
-              <w:t>OnBase</w:t>
-            </w:r>
-            <w:proofErr w:type="spellEnd"/>
           </w:p>
           <w:p>
             <w:pPr>
@@ -2643,20 +2601,8 @@
                 <w:sz w:val="20"/>
                 <w:szCs w:val="24"/>
               </w:rPr>
-              <w:t xml:space="preserve">    </w:t>
+              <w:t xml:space="preserve">    FileBound</w:t>
             </w:r>
-            <w:proofErr w:type="spellStart"/>
-            <w:r>
-              <w:rPr>
-                <w:rFonts w:ascii="Arial" w:hAnsi="Arial" w:cs="Arial"/>
-                <w:b/>
-                <w:bCs/>
-                <w:sz w:val="20"/>
-                <w:szCs w:val="24"/>
-              </w:rPr>
-              <w:t>FileBound</w:t>
-            </w:r>
-            <w:proofErr w:type="spellEnd"/>
           </w:p>
         </w:tc>
       </w:tr>
@@ -4782,7 +4728,7 @@
 </file>
 
 <file path=customXml/itemProps1.xml><?xml version="1.0" encoding="utf-8"?>
-<ds:datastoreItem xmlns:ds="http://schemas.openxmlformats.org/officeDocument/2006/customXml" ds:itemID="{0F4C9B79-23CE-FC4A-8709-23155616F232}">
+<ds:datastoreItem xmlns:ds="http://schemas.openxmlformats.org/officeDocument/2006/customXml" ds:itemID="{DBEEC272-7531-F04D-BD12-23A4A490119E}">
   <ds:schemaRefs>
     <ds:schemaRef ds:uri="http://schemas.openxmlformats.org/officeDocument/2006/bibliography"/>
   </ds:schemaRefs>

</xml_diff>